<commit_message>
Adding in the SSD and text file to remake it online if desired. I don't know if its all perfect, but close.
Deleting the GRASP page write up since it has been moved into the report
</commit_message>
<xml_diff>
--- a/tp_2_stockmate/documentation/TP_2_2_Report_StockMate.docx
+++ b/tp_2_stockmate/documentation/TP_2_2_Report_StockMate.docx
@@ -9,8 +9,6 @@
       <w:r>
         <w:t>Stock Mate</w:t>
       </w:r>
-      <w:bookmarkStart w:id="0" w:name="_GoBack"/>
-      <w:bookmarkEnd w:id="0"/>
     </w:p>
     <w:p>
       <w:pPr>
@@ -200,14 +198,27 @@
       <w:r>
         <w:t xml:space="preserve">Figure </w:t>
       </w:r>
-      <w:fldSimple w:instr=" SEQ Figure \* ARABIC ">
-        <w:r>
-          <w:rPr>
-            <w:noProof/>
-          </w:rPr>
-          <w:t>1</w:t>
-        </w:r>
-      </w:fldSimple>
+      <w:r>
+        <w:fldChar w:fldCharType="begin"/>
+      </w:r>
+      <w:r>
+        <w:instrText xml:space="preserve"> SEQ Figure \* ARABIC </w:instrText>
+      </w:r>
+      <w:r>
+        <w:fldChar w:fldCharType="separate"/>
+      </w:r>
+      <w:r>
+        <w:rPr>
+          <w:noProof/>
+        </w:rPr>
+        <w:t>1</w:t>
+      </w:r>
+      <w:r>
+        <w:rPr>
+          <w:noProof/>
+        </w:rPr>
+        <w:fldChar w:fldCharType="end"/>
+      </w:r>
       <w:r>
         <w:t>: Runtime Folder</w:t>
       </w:r>
@@ -364,14 +375,27 @@
       <w:r>
         <w:t xml:space="preserve">Figure </w:t>
       </w:r>
-      <w:fldSimple w:instr=" SEQ Figure \* ARABIC ">
-        <w:r>
-          <w:rPr>
-            <w:noProof/>
-          </w:rPr>
-          <w:t>2</w:t>
-        </w:r>
-      </w:fldSimple>
+      <w:r>
+        <w:fldChar w:fldCharType="begin"/>
+      </w:r>
+      <w:r>
+        <w:instrText xml:space="preserve"> SEQ Figure \* ARABIC </w:instrText>
+      </w:r>
+      <w:r>
+        <w:fldChar w:fldCharType="separate"/>
+      </w:r>
+      <w:r>
+        <w:rPr>
+          <w:noProof/>
+        </w:rPr>
+        <w:t>2</w:t>
+      </w:r>
+      <w:r>
+        <w:rPr>
+          <w:noProof/>
+        </w:rPr>
+        <w:fldChar w:fldCharType="end"/>
+      </w:r>
       <w:r>
         <w:t>: Change Directory to Runtime Folder</w:t>
       </w:r>
@@ -443,14 +467,27 @@
       <w:r>
         <w:t xml:space="preserve">Figure </w:t>
       </w:r>
-      <w:fldSimple w:instr=" SEQ Figure \* ARABIC ">
-        <w:r>
-          <w:rPr>
-            <w:noProof/>
-          </w:rPr>
-          <w:t>3</w:t>
-        </w:r>
-      </w:fldSimple>
+      <w:r>
+        <w:fldChar w:fldCharType="begin"/>
+      </w:r>
+      <w:r>
+        <w:instrText xml:space="preserve"> SEQ Figure \* ARABIC </w:instrText>
+      </w:r>
+      <w:r>
+        <w:fldChar w:fldCharType="separate"/>
+      </w:r>
+      <w:r>
+        <w:rPr>
+          <w:noProof/>
+        </w:rPr>
+        <w:t>3</w:t>
+      </w:r>
+      <w:r>
+        <w:rPr>
+          <w:noProof/>
+        </w:rPr>
+        <w:fldChar w:fldCharType="end"/>
+      </w:r>
       <w:r>
         <w:t>: Run .jar File Using JVM</w:t>
       </w:r>
@@ -774,14 +811,27 @@
       <w:r>
         <w:t xml:space="preserve">Figure </w:t>
       </w:r>
-      <w:fldSimple w:instr=" SEQ Figure \* ARABIC ">
-        <w:r>
-          <w:rPr>
-            <w:noProof/>
-          </w:rPr>
-          <w:t>4</w:t>
-        </w:r>
-      </w:fldSimple>
+      <w:r>
+        <w:fldChar w:fldCharType="begin"/>
+      </w:r>
+      <w:r>
+        <w:instrText xml:space="preserve"> SEQ Figure \* ARABIC </w:instrText>
+      </w:r>
+      <w:r>
+        <w:fldChar w:fldCharType="separate"/>
+      </w:r>
+      <w:r>
+        <w:rPr>
+          <w:noProof/>
+        </w:rPr>
+        <w:t>4</w:t>
+      </w:r>
+      <w:r>
+        <w:rPr>
+          <w:noProof/>
+        </w:rPr>
+        <w:fldChar w:fldCharType="end"/>
+      </w:r>
       <w:r>
         <w:t xml:space="preserve">: </w:t>
       </w:r>
@@ -948,14 +998,27 @@
       <w:r>
         <w:t xml:space="preserve">Figure </w:t>
       </w:r>
-      <w:fldSimple w:instr=" SEQ Figure \* ARABIC ">
-        <w:r>
-          <w:rPr>
-            <w:noProof/>
-          </w:rPr>
-          <w:t>5</w:t>
-        </w:r>
-      </w:fldSimple>
+      <w:r>
+        <w:fldChar w:fldCharType="begin"/>
+      </w:r>
+      <w:r>
+        <w:instrText xml:space="preserve"> SEQ Figure \* ARABIC </w:instrText>
+      </w:r>
+      <w:r>
+        <w:fldChar w:fldCharType="separate"/>
+      </w:r>
+      <w:r>
+        <w:rPr>
+          <w:noProof/>
+        </w:rPr>
+        <w:t>5</w:t>
+      </w:r>
+      <w:r>
+        <w:rPr>
+          <w:noProof/>
+        </w:rPr>
+        <w:fldChar w:fldCharType="end"/>
+      </w:r>
       <w:r>
         <w:t>: Test Detail Panel</w:t>
       </w:r>
@@ -1038,14 +1101,27 @@
       <w:r>
         <w:t xml:space="preserve">Figure </w:t>
       </w:r>
-      <w:fldSimple w:instr=" SEQ Figure \* ARABIC ">
-        <w:r>
-          <w:rPr>
-            <w:noProof/>
-          </w:rPr>
-          <w:t>6</w:t>
-        </w:r>
-      </w:fldSimple>
+      <w:r>
+        <w:fldChar w:fldCharType="begin"/>
+      </w:r>
+      <w:r>
+        <w:instrText xml:space="preserve"> SEQ Figure \* ARABIC </w:instrText>
+      </w:r>
+      <w:r>
+        <w:fldChar w:fldCharType="separate"/>
+      </w:r>
+      <w:r>
+        <w:rPr>
+          <w:noProof/>
+        </w:rPr>
+        <w:t>6</w:t>
+      </w:r>
+      <w:r>
+        <w:rPr>
+          <w:noProof/>
+        </w:rPr>
+        <w:fldChar w:fldCharType="end"/>
+      </w:r>
       <w:r>
         <w:t>: Domain Class Diagram</w:t>
       </w:r>
@@ -1437,7 +1513,26 @@
     </w:p>
     <w:p>
       <w:r>
-        <w:t>Two external system events are defined/modeled below:</w:t>
+        <w:t>Two external system e</w:t>
+      </w:r>
+      <w:r>
+        <w:t xml:space="preserve">vents </w:t>
+      </w:r>
+      <w:proofErr w:type="gramStart"/>
+      <w:r>
+        <w:t>are defined/modeled</w:t>
+      </w:r>
+      <w:proofErr w:type="gramEnd"/>
+      <w:r>
+        <w:t xml:space="preserve"> below. Additional system events </w:t>
+      </w:r>
+      <w:proofErr w:type="gramStart"/>
+      <w:r>
+        <w:t>can be seen</w:t>
+      </w:r>
+      <w:proofErr w:type="gramEnd"/>
+      <w:r>
+        <w:t xml:space="preserve"> in the SSD</w:t>
       </w:r>
     </w:p>
     <w:p>
@@ -1507,7 +1602,26 @@
       </w:r>
       <w:proofErr w:type="gramEnd"/>
       <w:r>
-        <w:t>String ticker) returns integer for # of filings located</w:t>
+        <w:t>String ticker</w:t>
+      </w:r>
+      <w:r>
+        <w:t xml:space="preserve">, </w:t>
+      </w:r>
+      <w:proofErr w:type="spellStart"/>
+      <w:r>
+        <w:t>Int</w:t>
+      </w:r>
+      <w:proofErr w:type="spellEnd"/>
+      <w:r>
+        <w:t xml:space="preserve"> </w:t>
+      </w:r>
+      <w:proofErr w:type="spellStart"/>
+      <w:r>
+        <w:t>requestedTag</w:t>
+      </w:r>
+      <w:proofErr w:type="spellEnd"/>
+      <w:r>
+        <w:t>) returns integer for # of filings located</w:t>
       </w:r>
     </w:p>
     <w:p>
@@ -1515,23 +1629,615 @@
         <w:pStyle w:val="Heading1"/>
       </w:pPr>
       <w:r>
+        <w:t>System Sequence Diagram (SSD)</w:t>
+      </w:r>
+    </w:p>
+    <w:p>
+      <w:r>
+        <w:rPr>
+          <w:noProof/>
+        </w:rPr>
+        <w:drawing>
+          <wp:inline distT="0" distB="0" distL="0" distR="0" wp14:anchorId="38AE54EE" wp14:editId="2AE9E36B">
+            <wp:extent cx="3530009" cy="5726957"/>
+            <wp:effectExtent l="0" t="0" r="0" b="7620"/>
+            <wp:docPr id="5" name="Picture 5"/>
+            <wp:cNvGraphicFramePr>
+              <a:graphicFrameLocks xmlns:a="http://schemas.openxmlformats.org/drawingml/2006/main" noChangeAspect="1"/>
+            </wp:cNvGraphicFramePr>
+            <a:graphic xmlns:a="http://schemas.openxmlformats.org/drawingml/2006/main">
+              <a:graphicData uri="http://schemas.openxmlformats.org/drawingml/2006/picture">
+                <pic:pic xmlns:pic="http://schemas.openxmlformats.org/drawingml/2006/picture">
+                  <pic:nvPicPr>
+                    <pic:cNvPr id="1" name=""/>
+                    <pic:cNvPicPr/>
+                  </pic:nvPicPr>
+                  <pic:blipFill>
+                    <a:blip r:embed="rId15"/>
+                    <a:stretch>
+                      <a:fillRect/>
+                    </a:stretch>
+                  </pic:blipFill>
+                  <pic:spPr>
+                    <a:xfrm>
+                      <a:off x="0" y="0"/>
+                      <a:ext cx="3579544" cy="5807321"/>
+                    </a:xfrm>
+                    <a:prstGeom prst="rect">
+                      <a:avLst/>
+                    </a:prstGeom>
+                  </pic:spPr>
+                </pic:pic>
+              </a:graphicData>
+            </a:graphic>
+          </wp:inline>
+        </w:drawing>
+      </w:r>
+      <w:bookmarkStart w:id="0" w:name="_GoBack"/>
+      <w:bookmarkEnd w:id="0"/>
+    </w:p>
+    <w:p>
+      <w:pPr>
+        <w:pStyle w:val="Heading1"/>
+      </w:pPr>
+      <w:r>
+        <w:lastRenderedPageBreak/>
         <w:t>GRASP</w:t>
       </w:r>
     </w:p>
     <w:p>
       <w:pPr>
-        <w:pStyle w:val="Heading2"/>
-      </w:pPr>
-      <w:r>
-        <w:t>TODO</w:t>
-      </w:r>
-    </w:p>
-    <w:p>
-      <w:r>
-        <w:rPr>
-          <w:highlight w:val="yellow"/>
-        </w:rPr>
-        <w:t>We implemented XXXXXXXX</w:t>
+        <w:rPr>
+          <w:sz w:val="24"/>
+          <w:szCs w:val="24"/>
+        </w:rPr>
+      </w:pPr>
+      <w:r>
+        <w:rPr>
+          <w:sz w:val="24"/>
+          <w:szCs w:val="24"/>
+        </w:rPr>
+        <w:t xml:space="preserve">One of the GRASP heuristics used in developing </w:t>
+      </w:r>
+      <w:proofErr w:type="spellStart"/>
+      <w:r>
+        <w:rPr>
+          <w:sz w:val="24"/>
+          <w:szCs w:val="24"/>
+        </w:rPr>
+        <w:t>StockMATE</w:t>
+      </w:r>
+      <w:proofErr w:type="spellEnd"/>
+      <w:r>
+        <w:rPr>
+          <w:sz w:val="24"/>
+          <w:szCs w:val="24"/>
+        </w:rPr>
+        <w:t xml:space="preserve"> was the principle of Low Coupling. Coupling is the concept of how strongly an element depends on other elements of the design. Coupling also infers the interconnectedness of objects and even awareness of them. A software package that has many highly coupled, intertwined objects would be very difficult to change; since small adjustments could ripple through the entire design and </w:t>
+      </w:r>
+      <w:proofErr w:type="gramStart"/>
+      <w:r>
+        <w:rPr>
+          <w:sz w:val="24"/>
+          <w:szCs w:val="24"/>
+        </w:rPr>
+        <w:t>could also</w:t>
+      </w:r>
+      <w:proofErr w:type="gramEnd"/>
+      <w:r>
+        <w:rPr>
+          <w:sz w:val="24"/>
+          <w:szCs w:val="24"/>
+        </w:rPr>
+        <w:t xml:space="preserve"> lead to unforeseen bugs and broken functionality. The ideal is design with Low Coupling Pattern, so elements can freely act independent of one another. This also affords allows better understanding of the intended purpose of the elements, as well as gives option for reusability across the same or perhaps entirely different projects.</w:t>
+      </w:r>
+    </w:p>
+    <w:p>
+      <w:pPr>
+        <w:rPr>
+          <w:sz w:val="24"/>
+          <w:szCs w:val="24"/>
+        </w:rPr>
+      </w:pPr>
+      <w:proofErr w:type="spellStart"/>
+      <w:r>
+        <w:rPr>
+          <w:sz w:val="24"/>
+          <w:szCs w:val="24"/>
+        </w:rPr>
+        <w:t>StockMATE</w:t>
+      </w:r>
+      <w:proofErr w:type="spellEnd"/>
+      <w:r>
+        <w:rPr>
+          <w:sz w:val="24"/>
+          <w:szCs w:val="24"/>
+        </w:rPr>
+        <w:t xml:space="preserve"> strives to adapt the Low Coupling pattern across its design. For instance, the </w:t>
+      </w:r>
+      <w:proofErr w:type="spellStart"/>
+      <w:r>
+        <w:rPr>
+          <w:sz w:val="24"/>
+          <w:szCs w:val="24"/>
+        </w:rPr>
+        <w:t>NestedMap</w:t>
+      </w:r>
+      <w:proofErr w:type="spellEnd"/>
+      <w:r>
+        <w:rPr>
+          <w:sz w:val="24"/>
+          <w:szCs w:val="24"/>
+        </w:rPr>
+        <w:t xml:space="preserve"> Class has zero concept of almost every other class in the design, save </w:t>
+      </w:r>
+      <w:proofErr w:type="spellStart"/>
+      <w:r>
+        <w:rPr>
+          <w:sz w:val="24"/>
+          <w:szCs w:val="24"/>
+        </w:rPr>
+        <w:t>FilingMap</w:t>
+      </w:r>
+      <w:proofErr w:type="spellEnd"/>
+      <w:r>
+        <w:rPr>
+          <w:sz w:val="24"/>
+          <w:szCs w:val="24"/>
+        </w:rPr>
+        <w:t xml:space="preserve">. </w:t>
+      </w:r>
+      <w:proofErr w:type="spellStart"/>
+      <w:r>
+        <w:rPr>
+          <w:sz w:val="24"/>
+          <w:szCs w:val="24"/>
+        </w:rPr>
+        <w:t>FilingMap</w:t>
+      </w:r>
+      <w:proofErr w:type="spellEnd"/>
+      <w:r>
+        <w:rPr>
+          <w:sz w:val="24"/>
+          <w:szCs w:val="24"/>
+        </w:rPr>
+        <w:t xml:space="preserve"> implements the </w:t>
+      </w:r>
+      <w:proofErr w:type="spellStart"/>
+      <w:r>
+        <w:rPr>
+          <w:sz w:val="24"/>
+          <w:szCs w:val="24"/>
+        </w:rPr>
+        <w:t>NestedMap</w:t>
+      </w:r>
+      <w:proofErr w:type="spellEnd"/>
+      <w:r>
+        <w:rPr>
+          <w:sz w:val="24"/>
+          <w:szCs w:val="24"/>
+        </w:rPr>
+        <w:t xml:space="preserve"> for the ease of storing and retrieving filing data, but no other classes know what </w:t>
+      </w:r>
+      <w:proofErr w:type="spellStart"/>
+      <w:r>
+        <w:rPr>
+          <w:sz w:val="24"/>
+          <w:szCs w:val="24"/>
+        </w:rPr>
+        <w:t>NestedMap</w:t>
+      </w:r>
+      <w:proofErr w:type="spellEnd"/>
+      <w:r>
+        <w:rPr>
+          <w:sz w:val="24"/>
+          <w:szCs w:val="24"/>
+        </w:rPr>
+        <w:t xml:space="preserve"> is. </w:t>
+      </w:r>
+      <w:proofErr w:type="spellStart"/>
+      <w:r>
+        <w:rPr>
+          <w:sz w:val="24"/>
+          <w:szCs w:val="24"/>
+        </w:rPr>
+        <w:t>NestedMap</w:t>
+      </w:r>
+      <w:proofErr w:type="spellEnd"/>
+      <w:r>
+        <w:rPr>
+          <w:sz w:val="24"/>
+          <w:szCs w:val="24"/>
+        </w:rPr>
+        <w:t xml:space="preserve"> </w:t>
+      </w:r>
+      <w:proofErr w:type="gramStart"/>
+      <w:r>
+        <w:rPr>
+          <w:sz w:val="24"/>
+          <w:szCs w:val="24"/>
+        </w:rPr>
+        <w:t>could be altered</w:t>
+      </w:r>
+      <w:proofErr w:type="gramEnd"/>
+      <w:r>
+        <w:rPr>
+          <w:sz w:val="24"/>
+          <w:szCs w:val="24"/>
+        </w:rPr>
+        <w:t xml:space="preserve">, perhaps at a future date it is decided that a different approach for storing the Filing data is preferred. The only other class that would have to change would be </w:t>
+      </w:r>
+      <w:proofErr w:type="spellStart"/>
+      <w:r>
+        <w:rPr>
+          <w:sz w:val="24"/>
+          <w:szCs w:val="24"/>
+        </w:rPr>
+        <w:t>FilingMap</w:t>
+      </w:r>
+      <w:proofErr w:type="spellEnd"/>
+      <w:r>
+        <w:rPr>
+          <w:sz w:val="24"/>
+          <w:szCs w:val="24"/>
+        </w:rPr>
+        <w:t xml:space="preserve">. </w:t>
+      </w:r>
+      <w:proofErr w:type="spellStart"/>
+      <w:r>
+        <w:rPr>
+          <w:sz w:val="24"/>
+          <w:szCs w:val="24"/>
+        </w:rPr>
+        <w:t>NestedMap</w:t>
+      </w:r>
+      <w:proofErr w:type="spellEnd"/>
+      <w:r>
+        <w:rPr>
+          <w:sz w:val="24"/>
+          <w:szCs w:val="24"/>
+        </w:rPr>
+        <w:t xml:space="preserve"> </w:t>
+      </w:r>
+      <w:proofErr w:type="gramStart"/>
+      <w:r>
+        <w:rPr>
+          <w:sz w:val="24"/>
+          <w:szCs w:val="24"/>
+        </w:rPr>
+        <w:t>could also be brought into another, completely different project and reused in its entirety</w:t>
+      </w:r>
+      <w:proofErr w:type="gramEnd"/>
+      <w:r>
+        <w:rPr>
+          <w:sz w:val="24"/>
+          <w:szCs w:val="24"/>
+        </w:rPr>
+        <w:t xml:space="preserve">. </w:t>
+      </w:r>
+    </w:p>
+    <w:p>
+      <w:pPr>
+        <w:rPr>
+          <w:sz w:val="24"/>
+          <w:szCs w:val="24"/>
+        </w:rPr>
+      </w:pPr>
+      <w:r>
+        <w:rPr>
+          <w:sz w:val="24"/>
+          <w:szCs w:val="24"/>
+        </w:rPr>
+        <w:t xml:space="preserve">Not all elements in the </w:t>
+      </w:r>
+      <w:proofErr w:type="spellStart"/>
+      <w:r>
+        <w:rPr>
+          <w:sz w:val="24"/>
+          <w:szCs w:val="24"/>
+        </w:rPr>
+        <w:t>StockMATE</w:t>
+      </w:r>
+      <w:proofErr w:type="spellEnd"/>
+      <w:r>
+        <w:rPr>
+          <w:sz w:val="24"/>
+          <w:szCs w:val="24"/>
+        </w:rPr>
+        <w:t xml:space="preserve"> design have this single relationship with another class. </w:t>
+      </w:r>
+      <w:proofErr w:type="spellStart"/>
+      <w:r>
+        <w:rPr>
+          <w:sz w:val="24"/>
+          <w:szCs w:val="24"/>
+        </w:rPr>
+        <w:t>Larman</w:t>
+      </w:r>
+      <w:proofErr w:type="spellEnd"/>
+      <w:r>
+        <w:rPr>
+          <w:sz w:val="24"/>
+          <w:szCs w:val="24"/>
+        </w:rPr>
+        <w:t xml:space="preserve"> recognizes as an element as having “too many” relationships context dependent.  As an example, the class with the highest </w:t>
+      </w:r>
+      <w:r>
+        <w:rPr>
+          <w:sz w:val="24"/>
+          <w:szCs w:val="24"/>
+        </w:rPr>
+        <w:t>number</w:t>
+      </w:r>
+      <w:r>
+        <w:rPr>
+          <w:sz w:val="24"/>
+          <w:szCs w:val="24"/>
+        </w:rPr>
+        <w:t xml:space="preserve"> of the relationships in </w:t>
+      </w:r>
+      <w:proofErr w:type="spellStart"/>
+      <w:r>
+        <w:rPr>
+          <w:sz w:val="24"/>
+          <w:szCs w:val="24"/>
+        </w:rPr>
+        <w:t>StockMATE</w:t>
+      </w:r>
+      <w:proofErr w:type="spellEnd"/>
+      <w:r>
+        <w:rPr>
+          <w:sz w:val="24"/>
+          <w:szCs w:val="24"/>
+        </w:rPr>
+        <w:t xml:space="preserve"> is the Controller class. </w:t>
+      </w:r>
+      <w:r>
+        <w:rPr>
+          <w:sz w:val="24"/>
+          <w:szCs w:val="24"/>
+        </w:rPr>
+        <w:t>However,</w:t>
+      </w:r>
+      <w:r>
+        <w:rPr>
+          <w:sz w:val="24"/>
+          <w:szCs w:val="24"/>
+        </w:rPr>
+        <w:t xml:space="preserve"> this is intentional by design, actually following another GRASP concept: Controller. Where this class receives and coordinates the system operation of the major subsystems. By pure virtue of this pattern, this class must reach </w:t>
+      </w:r>
+      <w:r>
+        <w:rPr>
+          <w:sz w:val="24"/>
+          <w:szCs w:val="24"/>
+        </w:rPr>
+        <w:t>out, connect the major players,</w:t>
+      </w:r>
+      <w:r>
+        <w:rPr>
+          <w:sz w:val="24"/>
+          <w:szCs w:val="24"/>
+        </w:rPr>
+        <w:t xml:space="preserve"> and pass messages to accomplish the desired use cases. The Controller class in </w:t>
+      </w:r>
+      <w:proofErr w:type="spellStart"/>
+      <w:r>
+        <w:rPr>
+          <w:sz w:val="24"/>
+          <w:szCs w:val="24"/>
+        </w:rPr>
+        <w:t>StockMATE</w:t>
+      </w:r>
+      <w:proofErr w:type="spellEnd"/>
+      <w:r>
+        <w:rPr>
+          <w:sz w:val="24"/>
+          <w:szCs w:val="24"/>
+        </w:rPr>
+        <w:t xml:space="preserve"> is the root object, the conductor of all the moving parts between the abstracted methods and passing data. </w:t>
+      </w:r>
+    </w:p>
+    <w:p>
+      <w:pPr>
+        <w:rPr>
+          <w:sz w:val="24"/>
+          <w:szCs w:val="24"/>
+        </w:rPr>
+      </w:pPr>
+      <w:r>
+        <w:rPr>
+          <w:sz w:val="24"/>
+          <w:szCs w:val="24"/>
+        </w:rPr>
+        <w:t xml:space="preserve">An overemphasis of low coupling can lead to small number of classes that do too much. </w:t>
+      </w:r>
+      <w:proofErr w:type="gramStart"/>
+      <w:r>
+        <w:rPr>
+          <w:sz w:val="24"/>
+          <w:szCs w:val="24"/>
+        </w:rPr>
+        <w:t>This steps</w:t>
+      </w:r>
+      <w:proofErr w:type="gramEnd"/>
+      <w:r>
+        <w:rPr>
+          <w:sz w:val="24"/>
+          <w:szCs w:val="24"/>
+        </w:rPr>
+        <w:t xml:space="preserve"> on the toes of another GRASP heuristic: high cohesion. High cohesion is the patter to focus object design into manageable and understandable roles. Recognizing this with </w:t>
+      </w:r>
+      <w:proofErr w:type="spellStart"/>
+      <w:r>
+        <w:rPr>
+          <w:sz w:val="24"/>
+          <w:szCs w:val="24"/>
+        </w:rPr>
+        <w:t>StockMATE</w:t>
+      </w:r>
+      <w:proofErr w:type="spellEnd"/>
+      <w:r>
+        <w:rPr>
+          <w:sz w:val="24"/>
+          <w:szCs w:val="24"/>
+        </w:rPr>
+        <w:t xml:space="preserve"> some late development adjustments </w:t>
+      </w:r>
+      <w:proofErr w:type="gramStart"/>
+      <w:r>
+        <w:rPr>
+          <w:sz w:val="24"/>
+          <w:szCs w:val="24"/>
+        </w:rPr>
+        <w:t>were made</w:t>
+      </w:r>
+      <w:proofErr w:type="gramEnd"/>
+      <w:r>
+        <w:rPr>
+          <w:sz w:val="24"/>
+          <w:szCs w:val="24"/>
+        </w:rPr>
+        <w:t xml:space="preserve"> to tone down the activities of relatively large class: </w:t>
+      </w:r>
+      <w:proofErr w:type="spellStart"/>
+      <w:r>
+        <w:rPr>
+          <w:sz w:val="24"/>
+          <w:szCs w:val="24"/>
+        </w:rPr>
+        <w:t>FilingSummary</w:t>
+      </w:r>
+      <w:proofErr w:type="spellEnd"/>
+      <w:r>
+        <w:rPr>
+          <w:sz w:val="24"/>
+          <w:szCs w:val="24"/>
+        </w:rPr>
+        <w:t xml:space="preserve">. Early design concepts had this class owning the responsibility of assigning filing and decoding filing tags. This </w:t>
+      </w:r>
+      <w:proofErr w:type="gramStart"/>
+      <w:r>
+        <w:rPr>
+          <w:sz w:val="24"/>
+          <w:szCs w:val="24"/>
+        </w:rPr>
+        <w:t>was done</w:t>
+      </w:r>
+      <w:proofErr w:type="gramEnd"/>
+      <w:r>
+        <w:rPr>
+          <w:sz w:val="24"/>
+          <w:szCs w:val="24"/>
+        </w:rPr>
+        <w:t xml:space="preserve"> in efforts to apply the low coupling effort. However, a balancing act </w:t>
+      </w:r>
+      <w:proofErr w:type="gramStart"/>
+      <w:r>
+        <w:rPr>
+          <w:sz w:val="24"/>
+          <w:szCs w:val="24"/>
+        </w:rPr>
+        <w:t>must be achieved</w:t>
+      </w:r>
+      <w:proofErr w:type="gramEnd"/>
+      <w:r>
+        <w:rPr>
+          <w:sz w:val="24"/>
+          <w:szCs w:val="24"/>
+        </w:rPr>
+        <w:t xml:space="preserve"> between low coupling and high cohesion. By requiring </w:t>
+      </w:r>
+      <w:proofErr w:type="spellStart"/>
+      <w:r>
+        <w:rPr>
+          <w:sz w:val="24"/>
+          <w:szCs w:val="24"/>
+        </w:rPr>
+        <w:t>FilingSummary</w:t>
+      </w:r>
+      <w:proofErr w:type="spellEnd"/>
+      <w:r>
+        <w:rPr>
+          <w:sz w:val="24"/>
+          <w:szCs w:val="24"/>
+        </w:rPr>
+        <w:t xml:space="preserve"> the responsibility of managing filing tags in addition to summarizing the data of the filings was simply too much, so it was decided to separate the two </w:t>
+      </w:r>
+      <w:r>
+        <w:rPr>
+          <w:sz w:val="24"/>
+          <w:szCs w:val="24"/>
+        </w:rPr>
+        <w:lastRenderedPageBreak/>
+        <w:t xml:space="preserve">responsibilities into two different classes. Thus, achieving the goal of low coupling while maintaining high cohesion. </w:t>
+      </w:r>
+    </w:p>
+    <w:p>
+      <w:pPr>
+        <w:rPr>
+          <w:sz w:val="24"/>
+          <w:szCs w:val="24"/>
+        </w:rPr>
+      </w:pPr>
+      <w:r>
+        <w:rPr>
+          <w:sz w:val="24"/>
+          <w:szCs w:val="24"/>
+        </w:rPr>
+        <w:t xml:space="preserve">Good software design needs to have a global conscience of all GRASP concepts in implementation.  Some of these patterns were discussed </w:t>
+      </w:r>
+      <w:proofErr w:type="gramStart"/>
+      <w:r>
+        <w:rPr>
+          <w:sz w:val="24"/>
+          <w:szCs w:val="24"/>
+        </w:rPr>
+        <w:t>here</w:t>
+      </w:r>
+      <w:r>
+        <w:rPr>
+          <w:sz w:val="24"/>
+          <w:szCs w:val="24"/>
+        </w:rPr>
+        <w:t>,</w:t>
+      </w:r>
+      <w:proofErr w:type="gramEnd"/>
+      <w:r>
+        <w:rPr>
+          <w:sz w:val="24"/>
+          <w:szCs w:val="24"/>
+        </w:rPr>
+        <w:t xml:space="preserve"> </w:t>
+      </w:r>
+      <w:r>
+        <w:rPr>
+          <w:sz w:val="24"/>
+          <w:szCs w:val="24"/>
+        </w:rPr>
+        <w:t>however,</w:t>
+      </w:r>
+      <w:r>
+        <w:rPr>
+          <w:sz w:val="24"/>
+          <w:szCs w:val="24"/>
+        </w:rPr>
+        <w:t xml:space="preserve"> the focus for </w:t>
+      </w:r>
+      <w:proofErr w:type="spellStart"/>
+      <w:r>
+        <w:rPr>
+          <w:sz w:val="24"/>
+          <w:szCs w:val="24"/>
+        </w:rPr>
+        <w:t>StockMATE’s</w:t>
+      </w:r>
+      <w:proofErr w:type="spellEnd"/>
+      <w:r>
+        <w:rPr>
+          <w:sz w:val="24"/>
+          <w:szCs w:val="24"/>
+        </w:rPr>
+        <w:t xml:space="preserve"> was low coupling, high cohesion and controller implementation. </w:t>
       </w:r>
     </w:p>
     <w:p/>

</xml_diff>

<commit_message>
Updated final report and DoCD that david sent via email
</commit_message>
<xml_diff>
--- a/tp_2_stockmate/documentation/TP_2_2_Report_StockMate.docx
+++ b/tp_2_stockmate/documentation/TP_2_2_Report_StockMate.docx
@@ -198,27 +198,14 @@
       <w:r>
         <w:t xml:space="preserve">Figure </w:t>
       </w:r>
-      <w:r>
-        <w:fldChar w:fldCharType="begin"/>
-      </w:r>
-      <w:r>
-        <w:instrText xml:space="preserve"> SEQ Figure \* ARABIC </w:instrText>
-      </w:r>
-      <w:r>
-        <w:fldChar w:fldCharType="separate"/>
-      </w:r>
-      <w:r>
-        <w:rPr>
-          <w:noProof/>
-        </w:rPr>
-        <w:t>1</w:t>
-      </w:r>
-      <w:r>
-        <w:rPr>
-          <w:noProof/>
-        </w:rPr>
-        <w:fldChar w:fldCharType="end"/>
-      </w:r>
+      <w:fldSimple w:instr=" SEQ Figure \* ARABIC ">
+        <w:r>
+          <w:rPr>
+            <w:noProof/>
+          </w:rPr>
+          <w:t>1</w:t>
+        </w:r>
+      </w:fldSimple>
       <w:r>
         <w:t>: Runtime Folder</w:t>
       </w:r>
@@ -375,27 +362,14 @@
       <w:r>
         <w:t xml:space="preserve">Figure </w:t>
       </w:r>
-      <w:r>
-        <w:fldChar w:fldCharType="begin"/>
-      </w:r>
-      <w:r>
-        <w:instrText xml:space="preserve"> SEQ Figure \* ARABIC </w:instrText>
-      </w:r>
-      <w:r>
-        <w:fldChar w:fldCharType="separate"/>
-      </w:r>
-      <w:r>
-        <w:rPr>
-          <w:noProof/>
-        </w:rPr>
-        <w:t>2</w:t>
-      </w:r>
-      <w:r>
-        <w:rPr>
-          <w:noProof/>
-        </w:rPr>
-        <w:fldChar w:fldCharType="end"/>
-      </w:r>
+      <w:fldSimple w:instr=" SEQ Figure \* ARABIC ">
+        <w:r>
+          <w:rPr>
+            <w:noProof/>
+          </w:rPr>
+          <w:t>2</w:t>
+        </w:r>
+      </w:fldSimple>
       <w:r>
         <w:t>: Change Directory to Runtime Folder</w:t>
       </w:r>
@@ -467,27 +441,14 @@
       <w:r>
         <w:t xml:space="preserve">Figure </w:t>
       </w:r>
-      <w:r>
-        <w:fldChar w:fldCharType="begin"/>
-      </w:r>
-      <w:r>
-        <w:instrText xml:space="preserve"> SEQ Figure \* ARABIC </w:instrText>
-      </w:r>
-      <w:r>
-        <w:fldChar w:fldCharType="separate"/>
-      </w:r>
-      <w:r>
-        <w:rPr>
-          <w:noProof/>
-        </w:rPr>
-        <w:t>3</w:t>
-      </w:r>
-      <w:r>
-        <w:rPr>
-          <w:noProof/>
-        </w:rPr>
-        <w:fldChar w:fldCharType="end"/>
-      </w:r>
+      <w:fldSimple w:instr=" SEQ Figure \* ARABIC ">
+        <w:r>
+          <w:rPr>
+            <w:noProof/>
+          </w:rPr>
+          <w:t>3</w:t>
+        </w:r>
+      </w:fldSimple>
       <w:r>
         <w:t>: Run .jar File Using JVM</w:t>
       </w:r>
@@ -811,27 +772,14 @@
       <w:r>
         <w:t xml:space="preserve">Figure </w:t>
       </w:r>
-      <w:r>
-        <w:fldChar w:fldCharType="begin"/>
-      </w:r>
-      <w:r>
-        <w:instrText xml:space="preserve"> SEQ Figure \* ARABIC </w:instrText>
-      </w:r>
-      <w:r>
-        <w:fldChar w:fldCharType="separate"/>
-      </w:r>
-      <w:r>
-        <w:rPr>
-          <w:noProof/>
-        </w:rPr>
-        <w:t>4</w:t>
-      </w:r>
-      <w:r>
-        <w:rPr>
-          <w:noProof/>
-        </w:rPr>
-        <w:fldChar w:fldCharType="end"/>
-      </w:r>
+      <w:fldSimple w:instr=" SEQ Figure \* ARABIC ">
+        <w:r>
+          <w:rPr>
+            <w:noProof/>
+          </w:rPr>
+          <w:t>4</w:t>
+        </w:r>
+      </w:fldSimple>
       <w:r>
         <w:t xml:space="preserve">: </w:t>
       </w:r>
@@ -998,27 +946,14 @@
       <w:r>
         <w:t xml:space="preserve">Figure </w:t>
       </w:r>
-      <w:r>
-        <w:fldChar w:fldCharType="begin"/>
-      </w:r>
-      <w:r>
-        <w:instrText xml:space="preserve"> SEQ Figure \* ARABIC </w:instrText>
-      </w:r>
-      <w:r>
-        <w:fldChar w:fldCharType="separate"/>
-      </w:r>
-      <w:r>
-        <w:rPr>
-          <w:noProof/>
-        </w:rPr>
-        <w:t>5</w:t>
-      </w:r>
-      <w:r>
-        <w:rPr>
-          <w:noProof/>
-        </w:rPr>
-        <w:fldChar w:fldCharType="end"/>
-      </w:r>
+      <w:fldSimple w:instr=" SEQ Figure \* ARABIC ">
+        <w:r>
+          <w:rPr>
+            <w:noProof/>
+          </w:rPr>
+          <w:t>5</w:t>
+        </w:r>
+      </w:fldSimple>
       <w:r>
         <w:t>: Test Detail Panel</w:t>
       </w:r>
@@ -1057,10 +992,10 @@
           <w:noProof/>
         </w:rPr>
         <w:drawing>
-          <wp:inline distT="0" distB="0" distL="0" distR="0" wp14:anchorId="3F380E7B" wp14:editId="45A6E9E7">
-            <wp:extent cx="5943600" cy="4500245"/>
-            <wp:effectExtent l="0" t="0" r="0" b="0"/>
-            <wp:docPr id="4" name="Picture 4"/>
+          <wp:inline distT="0" distB="0" distL="0" distR="0" wp14:anchorId="6B4667E7" wp14:editId="13A099D1">
+            <wp:extent cx="5943600" cy="4620895"/>
+            <wp:effectExtent l="0" t="0" r="0" b="8255"/>
+            <wp:docPr id="9" name="Picture 9"/>
             <wp:cNvGraphicFramePr>
               <a:graphicFrameLocks xmlns:a="http://schemas.openxmlformats.org/drawingml/2006/main" noChangeAspect="1"/>
             </wp:cNvGraphicFramePr>
@@ -1080,7 +1015,7 @@
                   <pic:spPr>
                     <a:xfrm>
                       <a:off x="0" y="0"/>
-                      <a:ext cx="5943600" cy="4500245"/>
+                      <a:ext cx="5943600" cy="4620895"/>
                     </a:xfrm>
                     <a:prstGeom prst="rect">
                       <a:avLst/>
@@ -1101,27 +1036,14 @@
       <w:r>
         <w:t xml:space="preserve">Figure </w:t>
       </w:r>
-      <w:r>
-        <w:fldChar w:fldCharType="begin"/>
-      </w:r>
-      <w:r>
-        <w:instrText xml:space="preserve"> SEQ Figure \* ARABIC </w:instrText>
-      </w:r>
-      <w:r>
-        <w:fldChar w:fldCharType="separate"/>
-      </w:r>
-      <w:r>
-        <w:rPr>
-          <w:noProof/>
-        </w:rPr>
-        <w:t>6</w:t>
-      </w:r>
-      <w:r>
-        <w:rPr>
-          <w:noProof/>
-        </w:rPr>
-        <w:fldChar w:fldCharType="end"/>
-      </w:r>
+      <w:fldSimple w:instr=" SEQ Figure \* ARABIC ">
+        <w:r>
+          <w:rPr>
+            <w:noProof/>
+          </w:rPr>
+          <w:t>6</w:t>
+        </w:r>
+      </w:fldSimple>
       <w:r>
         <w:t>: Domain Class Diagram</w:t>
       </w:r>
@@ -1130,6 +1052,8 @@
       <w:r>
         <w:br w:type="page"/>
       </w:r>
+      <w:bookmarkStart w:id="0" w:name="_GoBack"/>
+      <w:bookmarkEnd w:id="0"/>
     </w:p>
     <w:p>
       <w:pPr>
@@ -1673,8 +1597,6 @@
           </wp:inline>
         </w:drawing>
       </w:r>
-      <w:bookmarkStart w:id="0" w:name="_GoBack"/>
-      <w:bookmarkEnd w:id="0"/>
     </w:p>
     <w:p>
       <w:pPr>
@@ -1990,35 +1912,7 @@
           <w:sz w:val="24"/>
           <w:szCs w:val="24"/>
         </w:rPr>
-        <w:t xml:space="preserve"> is the Controller class. </w:t>
-      </w:r>
-      <w:r>
-        <w:rPr>
-          <w:sz w:val="24"/>
-          <w:szCs w:val="24"/>
-        </w:rPr>
-        <w:t>However,</w:t>
-      </w:r>
-      <w:r>
-        <w:rPr>
-          <w:sz w:val="24"/>
-          <w:szCs w:val="24"/>
-        </w:rPr>
-        <w:t xml:space="preserve"> this is intentional by design, actually following another GRASP concept: Controller. Where this class receives and coordinates the system operation of the major subsystems. By pure virtue of this pattern, this class must reach </w:t>
-      </w:r>
-      <w:r>
-        <w:rPr>
-          <w:sz w:val="24"/>
-          <w:szCs w:val="24"/>
-        </w:rPr>
-        <w:t>out, connect the major players,</w:t>
-      </w:r>
-      <w:r>
-        <w:rPr>
-          <w:sz w:val="24"/>
-          <w:szCs w:val="24"/>
-        </w:rPr>
-        <w:t xml:space="preserve"> and pass messages to accomplish the desired use cases. The Controller class in </w:t>
+        <w:t xml:space="preserve"> is the Controller class. However, this is intentional by design, actually following another GRASP concept: Controller. Where this class receives and coordinates the system operation of the major subsystems. By pure virtue of this pattern, this class must reach out, connect the major players, and pass messages to accomplish the desired use cases. The Controller class in </w:t>
       </w:r>
       <w:proofErr w:type="spellStart"/>
       <w:r>
@@ -2207,21 +2101,7 @@
           <w:sz w:val="24"/>
           <w:szCs w:val="24"/>
         </w:rPr>
-        <w:t xml:space="preserve"> </w:t>
-      </w:r>
-      <w:r>
-        <w:rPr>
-          <w:sz w:val="24"/>
-          <w:szCs w:val="24"/>
-        </w:rPr>
-        <w:t>however,</w:t>
-      </w:r>
-      <w:r>
-        <w:rPr>
-          <w:sz w:val="24"/>
-          <w:szCs w:val="24"/>
-        </w:rPr>
-        <w:t xml:space="preserve"> the focus for </w:t>
+        <w:t xml:space="preserve"> however, the focus for </w:t>
       </w:r>
       <w:proofErr w:type="spellStart"/>
       <w:r>

</xml_diff>

<commit_message>
Added in the UML class diagram to the word document
</commit_message>
<xml_diff>
--- a/tp_2_stockmate/documentation/TP_2_2_Report_StockMate.docx
+++ b/tp_2_stockmate/documentation/TP_2_2_Report_StockMate.docx
@@ -33,8 +33,6 @@
       <w:r>
         <w:t>8</w:t>
       </w:r>
-      <w:bookmarkStart w:id="0" w:name="_GoBack"/>
-      <w:bookmarkEnd w:id="0"/>
       <w:r>
         <w:t>/2019</w:t>
       </w:r>
@@ -209,27 +207,14 @@
       <w:r>
         <w:t xml:space="preserve">Figure </w:t>
       </w:r>
-      <w:r>
-        <w:fldChar w:fldCharType="begin"/>
-      </w:r>
-      <w:r>
-        <w:instrText xml:space="preserve"> SEQ Figure \* ARABIC </w:instrText>
-      </w:r>
-      <w:r>
-        <w:fldChar w:fldCharType="separate"/>
-      </w:r>
-      <w:r>
-        <w:rPr>
-          <w:noProof/>
-        </w:rPr>
-        <w:t>1</w:t>
-      </w:r>
-      <w:r>
-        <w:rPr>
-          <w:noProof/>
-        </w:rPr>
-        <w:fldChar w:fldCharType="end"/>
-      </w:r>
+      <w:fldSimple w:instr=" SEQ Figure \* ARABIC ">
+        <w:r>
+          <w:rPr>
+            <w:noProof/>
+          </w:rPr>
+          <w:t>1</w:t>
+        </w:r>
+      </w:fldSimple>
       <w:r>
         <w:t>: Runtime Folder</w:t>
       </w:r>
@@ -386,27 +371,14 @@
       <w:r>
         <w:t xml:space="preserve">Figure </w:t>
       </w:r>
-      <w:r>
-        <w:fldChar w:fldCharType="begin"/>
-      </w:r>
-      <w:r>
-        <w:instrText xml:space="preserve"> SEQ Figure \* ARABIC </w:instrText>
-      </w:r>
-      <w:r>
-        <w:fldChar w:fldCharType="separate"/>
-      </w:r>
-      <w:r>
-        <w:rPr>
-          <w:noProof/>
-        </w:rPr>
-        <w:t>2</w:t>
-      </w:r>
-      <w:r>
-        <w:rPr>
-          <w:noProof/>
-        </w:rPr>
-        <w:fldChar w:fldCharType="end"/>
-      </w:r>
+      <w:fldSimple w:instr=" SEQ Figure \* ARABIC ">
+        <w:r>
+          <w:rPr>
+            <w:noProof/>
+          </w:rPr>
+          <w:t>2</w:t>
+        </w:r>
+      </w:fldSimple>
       <w:r>
         <w:t>: Change Directory to Runtime Folder</w:t>
       </w:r>
@@ -478,27 +450,14 @@
       <w:r>
         <w:t xml:space="preserve">Figure </w:t>
       </w:r>
-      <w:r>
-        <w:fldChar w:fldCharType="begin"/>
-      </w:r>
-      <w:r>
-        <w:instrText xml:space="preserve"> SEQ Figure \* ARABIC </w:instrText>
-      </w:r>
-      <w:r>
-        <w:fldChar w:fldCharType="separate"/>
-      </w:r>
-      <w:r>
-        <w:rPr>
-          <w:noProof/>
-        </w:rPr>
-        <w:t>3</w:t>
-      </w:r>
-      <w:r>
-        <w:rPr>
-          <w:noProof/>
-        </w:rPr>
-        <w:fldChar w:fldCharType="end"/>
-      </w:r>
+      <w:fldSimple w:instr=" SEQ Figure \* ARABIC ">
+        <w:r>
+          <w:rPr>
+            <w:noProof/>
+          </w:rPr>
+          <w:t>3</w:t>
+        </w:r>
+      </w:fldSimple>
       <w:r>
         <w:t>: Run .jar File Using JVM</w:t>
       </w:r>
@@ -822,27 +781,14 @@
       <w:r>
         <w:t xml:space="preserve">Figure </w:t>
       </w:r>
-      <w:r>
-        <w:fldChar w:fldCharType="begin"/>
-      </w:r>
-      <w:r>
-        <w:instrText xml:space="preserve"> SEQ Figure \* ARABIC </w:instrText>
-      </w:r>
-      <w:r>
-        <w:fldChar w:fldCharType="separate"/>
-      </w:r>
-      <w:r>
-        <w:rPr>
-          <w:noProof/>
-        </w:rPr>
-        <w:t>4</w:t>
-      </w:r>
-      <w:r>
-        <w:rPr>
-          <w:noProof/>
-        </w:rPr>
-        <w:fldChar w:fldCharType="end"/>
-      </w:r>
+      <w:fldSimple w:instr=" SEQ Figure \* ARABIC ">
+        <w:r>
+          <w:rPr>
+            <w:noProof/>
+          </w:rPr>
+          <w:t>4</w:t>
+        </w:r>
+      </w:fldSimple>
       <w:r>
         <w:t xml:space="preserve">: </w:t>
       </w:r>
@@ -1009,27 +955,14 @@
       <w:r>
         <w:t xml:space="preserve">Figure </w:t>
       </w:r>
-      <w:r>
-        <w:fldChar w:fldCharType="begin"/>
-      </w:r>
-      <w:r>
-        <w:instrText xml:space="preserve"> SEQ Figure \* ARABIC </w:instrText>
-      </w:r>
-      <w:r>
-        <w:fldChar w:fldCharType="separate"/>
-      </w:r>
-      <w:r>
-        <w:rPr>
-          <w:noProof/>
-        </w:rPr>
-        <w:t>5</w:t>
-      </w:r>
-      <w:r>
-        <w:rPr>
-          <w:noProof/>
-        </w:rPr>
-        <w:fldChar w:fldCharType="end"/>
-      </w:r>
+      <w:fldSimple w:instr=" SEQ Figure \* ARABIC ">
+        <w:r>
+          <w:rPr>
+            <w:noProof/>
+          </w:rPr>
+          <w:t>5</w:t>
+        </w:r>
+      </w:fldSimple>
       <w:r>
         <w:t>: Test Detail Panel</w:t>
       </w:r>
@@ -1112,27 +1045,14 @@
       <w:r>
         <w:t xml:space="preserve">Figure </w:t>
       </w:r>
-      <w:r>
-        <w:fldChar w:fldCharType="begin"/>
-      </w:r>
-      <w:r>
-        <w:instrText xml:space="preserve"> SEQ Figure \* ARABIC </w:instrText>
-      </w:r>
-      <w:r>
-        <w:fldChar w:fldCharType="separate"/>
-      </w:r>
-      <w:r>
-        <w:rPr>
-          <w:noProof/>
-        </w:rPr>
-        <w:t>6</w:t>
-      </w:r>
-      <w:r>
-        <w:rPr>
-          <w:noProof/>
-        </w:rPr>
-        <w:fldChar w:fldCharType="end"/>
-      </w:r>
+      <w:fldSimple w:instr=" SEQ Figure \* ARABIC ">
+        <w:r>
+          <w:rPr>
+            <w:noProof/>
+          </w:rPr>
+          <w:t>6</w:t>
+        </w:r>
+      </w:fldSimple>
       <w:r>
         <w:t>: Domain Class Diagram</w:t>
       </w:r>
@@ -1521,6 +1441,8 @@
         <w:lastRenderedPageBreak/>
         <w:t>External System Events</w:t>
       </w:r>
+      <w:bookmarkStart w:id="0" w:name="_GoBack"/>
+      <w:bookmarkEnd w:id="0"/>
     </w:p>
     <w:p>
       <w:r>
@@ -1694,6 +1616,92 @@
       </w:pPr>
       <w:r>
         <w:lastRenderedPageBreak/>
+        <w:t>UML Class Diagram</w:t>
+      </w:r>
+    </w:p>
+    <w:p/>
+    <w:p>
+      <w:pPr>
+        <w:keepNext/>
+        <w:jc w:val="center"/>
+      </w:pPr>
+      <w:r>
+        <w:drawing>
+          <wp:inline distT="0" distB="0" distL="0" distR="0" wp14:anchorId="08655C16" wp14:editId="5F35B8AE">
+            <wp:extent cx="5943600" cy="4100830"/>
+            <wp:effectExtent l="0" t="0" r="0" b="0"/>
+            <wp:docPr id="10" name="Content Placeholder 6">
+              <a:extLst xmlns:a="http://schemas.openxmlformats.org/drawingml/2006/main">
+                <a:ext uri="{FF2B5EF4-FFF2-40B4-BE49-F238E27FC236}">
+                  <a16:creationId xmlns:a16="http://schemas.microsoft.com/office/drawing/2014/main" id="{2FB99238-8A79-461B-AE8E-7477BD38CAF6}"/>
+                </a:ext>
+              </a:extLst>
+            </wp:docPr>
+            <wp:cNvGraphicFramePr>
+              <a:graphicFrameLocks xmlns:a="http://schemas.openxmlformats.org/drawingml/2006/main" noChangeAspect="1"/>
+            </wp:cNvGraphicFramePr>
+            <a:graphic xmlns:a="http://schemas.openxmlformats.org/drawingml/2006/main">
+              <a:graphicData uri="http://schemas.openxmlformats.org/drawingml/2006/picture">
+                <pic:pic xmlns:pic="http://schemas.openxmlformats.org/drawingml/2006/picture">
+                  <pic:nvPicPr>
+                    <pic:cNvPr id="10" name="Content Placeholder 6">
+                      <a:extLst>
+                        <a:ext uri="{FF2B5EF4-FFF2-40B4-BE49-F238E27FC236}">
+                          <a16:creationId xmlns:a16="http://schemas.microsoft.com/office/drawing/2014/main" id="{2FB99238-8A79-461B-AE8E-7477BD38CAF6}"/>
+                        </a:ext>
+                      </a:extLst>
+                    </pic:cNvPr>
+                    <pic:cNvPicPr>
+                      <a:picLocks noChangeAspect="1"/>
+                    </pic:cNvPicPr>
+                  </pic:nvPicPr>
+                  <pic:blipFill>
+                    <a:blip r:embed="rId16"/>
+                    <a:stretch>
+                      <a:fillRect/>
+                    </a:stretch>
+                  </pic:blipFill>
+                  <pic:spPr>
+                    <a:xfrm>
+                      <a:off x="0" y="0"/>
+                      <a:ext cx="5943600" cy="4100830"/>
+                    </a:xfrm>
+                    <a:prstGeom prst="rect">
+                      <a:avLst/>
+                    </a:prstGeom>
+                  </pic:spPr>
+                </pic:pic>
+              </a:graphicData>
+            </a:graphic>
+          </wp:inline>
+        </w:drawing>
+      </w:r>
+    </w:p>
+    <w:p>
+      <w:pPr>
+        <w:pStyle w:val="Caption"/>
+        <w:jc w:val="center"/>
+      </w:pPr>
+      <w:r>
+        <w:t xml:space="preserve">Figure </w:t>
+      </w:r>
+      <w:fldSimple w:instr=" SEQ Figure \* ARABIC ">
+        <w:r>
+          <w:rPr>
+            <w:noProof/>
+          </w:rPr>
+          <w:t>7</w:t>
+        </w:r>
+      </w:fldSimple>
+      <w:r>
+        <w:t>: UML Class Diagram</w:t>
+      </w:r>
+    </w:p>
+    <w:p>
+      <w:pPr>
+        <w:pStyle w:val="Heading1"/>
+      </w:pPr>
+      <w:r>
         <w:t>GRASP</w:t>
       </w:r>
     </w:p>
@@ -1829,7 +1837,15 @@
           <w:sz w:val="24"/>
           <w:szCs w:val="24"/>
         </w:rPr>
-        <w:t xml:space="preserve"> for the ease of storing and retrieving filing data, but no other classes know what </w:t>
+        <w:t xml:space="preserve"> for the ease of storing and retrieving filing data, but no </w:t>
+      </w:r>
+      <w:r>
+        <w:rPr>
+          <w:sz w:val="24"/>
+          <w:szCs w:val="24"/>
+        </w:rPr>
+        <w:lastRenderedPageBreak/>
+        <w:t xml:space="preserve">other classes know what </w:t>
       </w:r>
       <w:proofErr w:type="spellStart"/>
       <w:r>
@@ -2145,15 +2161,7 @@
           <w:sz w:val="24"/>
           <w:szCs w:val="24"/>
         </w:rPr>
-        <w:t xml:space="preserve"> the responsibility of managing filing tags in addition to summarizing the data of the filings was simply too much, so it was decided to separate the two </w:t>
-      </w:r>
-      <w:r>
-        <w:rPr>
-          <w:sz w:val="24"/>
-          <w:szCs w:val="24"/>
-        </w:rPr>
-        <w:lastRenderedPageBreak/>
-        <w:t xml:space="preserve">responsibilities into two different classes. Thus, achieving the goal of low coupling while maintaining high cohesion. </w:t>
+        <w:t xml:space="preserve"> the responsibility of managing filing tags in addition to summarizing the data of the filings was simply too much, so it was decided to separate the two responsibilities into two different classes. Thus, achieving the goal of low coupling while maintaining high cohesion. </w:t>
       </w:r>
     </w:p>
     <w:p>
@@ -3675,7 +3683,6 @@
   <w:style w:type="character" w:default="1" w:styleId="DefaultParagraphFont">
     <w:name w:val="Default Paragraph Font"/>
     <w:uiPriority w:val="1"/>
-    <w:semiHidden/>
     <w:unhideWhenUsed/>
   </w:style>
   <w:style w:type="table" w:default="1" w:styleId="TableNormal">

</xml_diff>